<commit_message>
Forgot to add tweaked response letter to rev3 folder
</commit_message>
<xml_diff>
--- a/analysis/paper/plos_submission/rev3/response_letter.docx
+++ b/analysis/paper/plos_submission/rev3/response_letter.docx
@@ -39,7 +39,7 @@
         <w:pStyle w:val="BodyText"/>
       </w:pPr>
       <w:r>
-        <w:t xml:space="preserve">2020-04-15</w:t>
+        <w:t xml:space="preserve">2020-04-16</w:t>
       </w:r>
     </w:p>
     <w:p>
@@ -557,7 +557,32 @@
         <w:rPr>
           <w:i/>
         </w:rPr>
-        <w:t xml:space="preserve">package. We have also applied parallel processing in places in an attempt to speed up the code. Another step to further optimize the code would be to translate many of the core functions to C++, however this is on the wish list and well outside the scope of the project at this point in time. We are hopeful that we have produced enough here to catalyze collaborations that help extend and optimize the package.</w:t>
+        <w:t xml:space="preserve">package. We have also applied parallel processing in places in an attempt to speed up the code. In other parts of the package, we learned that there is little we can do to reduce the processing time (e.g. Cholesky decomposition is a factor limiting the speed of the</w:t>
+      </w:r>
+      <w:r>
+        <w:rPr>
+          <w:i/>
+        </w:rPr>
+        <w:t xml:space="preserve"> </w:t>
+      </w:r>
+      <w:r>
+        <w:rPr>
+          <w:rStyle w:val="VerbatimChar"/>
+          <w:i/>
+        </w:rPr>
+        <w:t xml:space="preserve">sim_distribution</w:t>
+      </w:r>
+      <w:r>
+        <w:rPr>
+          <w:i/>
+        </w:rPr>
+        <w:t xml:space="preserve"> </w:t>
+      </w:r>
+      <w:r>
+        <w:rPr>
+          <w:i/>
+        </w:rPr>
+        <w:t xml:space="preserve">function). Another step to further optimize the code would be to translate some of the core functions to C++, however this is on the wish list and well outside the scope of the project at this point in time. We are hopeful that we have produced enough here to catalyze collaborations that help extend and optimize the package.</w:t>
       </w:r>
     </w:p>
     <w:sectPr/>

</xml_diff>